<commit_message>
First batch of experimental data
</commit_message>
<xml_diff>
--- a/Background/ctmax_data_log.docx
+++ b/Background/ctmax_data_log.docx
@@ -4,7 +4,7 @@
   <w:body>
     <w:p>
       <w:pPr>
-        <w:spacing w:after="120"/>
+        <w:spacing w:after="120" w:line="360" w:lineRule="auto"/>
         <w:rPr>
           <w:sz w:val="36"/>
           <w:szCs w:val="36"/>
@@ -59,6 +59,7 @@
         </w:rPr>
         <w:t xml:space="preserve"> </w:t>
       </w:r>
+      <w:proofErr w:type="gramStart"/>
       <w:r>
         <w:rPr>
           <w:sz w:val="36"/>
@@ -71,7 +72,15 @@
           <w:sz w:val="36"/>
           <w:szCs w:val="36"/>
         </w:rPr>
-        <w:t>:_______</w:t>
+        <w:t>:_</w:t>
+      </w:r>
+      <w:proofErr w:type="gramEnd"/>
+      <w:r>
+        <w:rPr>
+          <w:sz w:val="36"/>
+          <w:szCs w:val="36"/>
+        </w:rPr>
+        <w:t>______</w:t>
       </w:r>
       <w:r>
         <w:rPr>
@@ -83,16 +92,79 @@
     </w:p>
     <w:p>
       <w:pPr>
-        <w:spacing w:after="120"/>
+        <w:spacing w:after="120" w:line="360" w:lineRule="auto"/>
         <w:rPr>
           <w:sz w:val="36"/>
           <w:szCs w:val="36"/>
         </w:rPr>
       </w:pPr>
+      <w:r>
+        <w:rPr>
+          <w:sz w:val="36"/>
+          <w:szCs w:val="36"/>
+        </w:rPr>
+        <w:t>Experiment</w:t>
+      </w:r>
+      <w:r>
+        <w:rPr>
+          <w:sz w:val="36"/>
+          <w:szCs w:val="36"/>
+        </w:rPr>
+        <w:t xml:space="preserve"> Date: </w:t>
+      </w:r>
+      <w:r>
+        <w:rPr>
+          <w:sz w:val="36"/>
+          <w:szCs w:val="36"/>
+        </w:rPr>
+        <w:t>_________</w:t>
+      </w:r>
+      <w:r>
+        <w:rPr>
+          <w:sz w:val="36"/>
+          <w:szCs w:val="36"/>
+        </w:rPr>
+        <w:t xml:space="preserve">       Coll.</w:t>
+      </w:r>
+      <w:r>
+        <w:rPr>
+          <w:sz w:val="36"/>
+          <w:szCs w:val="36"/>
+        </w:rPr>
+        <w:t xml:space="preserve"> </w:t>
+      </w:r>
+      <w:r>
+        <w:rPr>
+          <w:sz w:val="36"/>
+          <w:szCs w:val="36"/>
+        </w:rPr>
+        <w:t>Temp</w:t>
+      </w:r>
+      <w:r>
+        <w:rPr>
+          <w:sz w:val="36"/>
+          <w:szCs w:val="36"/>
+        </w:rPr>
+        <w:t>: _________</w:t>
+      </w:r>
+      <w:r>
+        <w:rPr>
+          <w:sz w:val="36"/>
+          <w:szCs w:val="36"/>
+        </w:rPr>
+        <w:t>_</w:t>
+      </w:r>
+      <w:r>
+        <w:rPr>
+          <w:sz w:val="36"/>
+          <w:szCs w:val="36"/>
+        </w:rPr>
+        <w:t>_____</w:t>
+      </w:r>
     </w:p>
     <w:p>
       <w:pPr>
-        <w:spacing w:after="120"/>
+        <w:spacing w:line="360" w:lineRule="auto"/>
         <w:rPr>
           <w:sz w:val="36"/>
           <w:szCs w:val="36"/>
@@ -103,15 +175,87 @@
           <w:sz w:val="36"/>
           <w:szCs w:val="36"/>
         </w:rPr>
-        <w:t>Experiment</w:t>
-      </w:r>
-      <w:r>
-        <w:rPr>
-          <w:sz w:val="36"/>
-          <w:szCs w:val="36"/>
-        </w:rPr>
-        <w:t xml:space="preserve"> Date: </w:t>
-      </w:r>
+        <w:t xml:space="preserve">Exp. </w:t>
+      </w:r>
+      <w:r>
+        <w:rPr>
+          <w:sz w:val="36"/>
+          <w:szCs w:val="36"/>
+        </w:rPr>
+        <w:t>Start</w:t>
+      </w:r>
+      <w:r>
+        <w:rPr>
+          <w:sz w:val="36"/>
+          <w:szCs w:val="36"/>
+        </w:rPr>
+        <w:t>/End Time</w:t>
+      </w:r>
+      <w:r>
+        <w:rPr>
+          <w:sz w:val="36"/>
+          <w:szCs w:val="36"/>
+        </w:rPr>
+        <w:t>: _________</w:t>
+      </w:r>
+      <w:r>
+        <w:rPr>
+          <w:sz w:val="36"/>
+          <w:szCs w:val="36"/>
+        </w:rPr>
+        <w:t xml:space="preserve">  </w:t>
+      </w:r>
+      <w:r>
+        <w:rPr>
+          <w:sz w:val="36"/>
+          <w:szCs w:val="36"/>
+        </w:rPr>
+        <w:t xml:space="preserve"> </w:t>
+      </w:r>
+      <w:r>
+        <w:rPr>
+          <w:sz w:val="36"/>
+          <w:szCs w:val="36"/>
+        </w:rPr>
+        <w:t>Ramp Start</w:t>
+      </w:r>
+      <w:r>
+        <w:rPr>
+          <w:sz w:val="36"/>
+          <w:szCs w:val="36"/>
+        </w:rPr>
+        <w:t xml:space="preserve"> (</w:t>
+      </w:r>
+      <w:r>
+        <w:rPr>
+          <w:sz w:val="36"/>
+          <w:szCs w:val="36"/>
+        </w:rPr>
+        <w:t>°</w:t>
+      </w:r>
+      <w:r>
+        <w:rPr>
+          <w:sz w:val="36"/>
+          <w:szCs w:val="36"/>
+        </w:rPr>
+        <w:t>C</w:t>
+      </w:r>
+      <w:proofErr w:type="gramStart"/>
+      <w:r>
+        <w:rPr>
+          <w:sz w:val="36"/>
+          <w:szCs w:val="36"/>
+        </w:rPr>
+        <w:t>)</w:t>
+      </w:r>
+      <w:r>
+        <w:rPr>
+          <w:sz w:val="36"/>
+          <w:szCs w:val="36"/>
+        </w:rPr>
+        <w:t>:_</w:t>
+      </w:r>
+      <w:proofErr w:type="gramEnd"/>
       <w:r>
         <w:rPr>
           <w:sz w:val="36"/>
@@ -124,42 +268,7 @@
           <w:sz w:val="36"/>
           <w:szCs w:val="36"/>
         </w:rPr>
-        <w:t xml:space="preserve">       Coll.</w:t>
-      </w:r>
-      <w:r>
-        <w:rPr>
-          <w:sz w:val="36"/>
-          <w:szCs w:val="36"/>
-        </w:rPr>
-        <w:t xml:space="preserve"> </w:t>
-      </w:r>
-      <w:r>
-        <w:rPr>
-          <w:sz w:val="36"/>
-          <w:szCs w:val="36"/>
-        </w:rPr>
-        <w:t>Temp</w:t>
-      </w:r>
-      <w:r>
-        <w:rPr>
-          <w:sz w:val="36"/>
-          <w:szCs w:val="36"/>
-        </w:rPr>
-        <w:t>: _________</w:t>
-      </w:r>
-      <w:r>
-        <w:rPr>
-          <w:sz w:val="36"/>
-          <w:szCs w:val="36"/>
-        </w:rPr>
         <w:t>_</w:t>
-      </w:r>
-      <w:r>
-        <w:rPr>
-          <w:sz w:val="36"/>
-          <w:szCs w:val="36"/>
-        </w:rPr>
-        <w:t>_____</w:t>
       </w:r>
     </w:p>
     <w:p>
@@ -169,48 +278,12 @@
           <w:szCs w:val="36"/>
         </w:rPr>
       </w:pPr>
-    </w:p>
-    <w:p>
-      <w:pPr>
-        <w:rPr>
-          <w:sz w:val="36"/>
-          <w:szCs w:val="36"/>
-        </w:rPr>
-      </w:pPr>
-      <w:r>
-        <w:rPr>
-          <w:sz w:val="36"/>
-          <w:szCs w:val="36"/>
-        </w:rPr>
-        <w:t xml:space="preserve">Exp. </w:t>
-      </w:r>
-      <w:r>
-        <w:rPr>
-          <w:sz w:val="36"/>
-          <w:szCs w:val="36"/>
-        </w:rPr>
-        <w:t>Start</w:t>
-      </w:r>
-      <w:r>
-        <w:rPr>
-          <w:sz w:val="36"/>
-          <w:szCs w:val="36"/>
-        </w:rPr>
-        <w:t>/End Time</w:t>
-      </w:r>
-      <w:r>
-        <w:rPr>
-          <w:sz w:val="36"/>
-          <w:szCs w:val="36"/>
-        </w:rPr>
-        <w:t>: _________</w:t>
-      </w:r>
-      <w:r>
-        <w:rPr>
-          <w:sz w:val="36"/>
-          <w:szCs w:val="36"/>
-        </w:rPr>
-        <w:t xml:space="preserve">  </w:t>
+      <w:r>
+        <w:rPr>
+          <w:sz w:val="36"/>
+          <w:szCs w:val="36"/>
+        </w:rPr>
+        <w:t>Water Bath</w:t>
       </w:r>
       <w:r>
         <w:rPr>
@@ -219,70 +292,28 @@
         </w:rPr>
         <w:t xml:space="preserve"> </w:t>
       </w:r>
-      <w:r>
-        <w:rPr>
-          <w:sz w:val="36"/>
-          <w:szCs w:val="36"/>
-        </w:rPr>
-        <w:t>Ramp Start</w:t>
-      </w:r>
-      <w:r>
-        <w:rPr>
-          <w:sz w:val="36"/>
-          <w:szCs w:val="36"/>
-        </w:rPr>
-        <w:t xml:space="preserve"> (</w:t>
-      </w:r>
-      <w:r>
-        <w:rPr>
-          <w:sz w:val="36"/>
-          <w:szCs w:val="36"/>
-        </w:rPr>
-        <w:t>°</w:t>
-      </w:r>
-      <w:r>
-        <w:rPr>
-          <w:sz w:val="36"/>
-          <w:szCs w:val="36"/>
-        </w:rPr>
-        <w:t>C)</w:t>
-      </w:r>
-      <w:r>
-        <w:rPr>
-          <w:sz w:val="36"/>
-          <w:szCs w:val="36"/>
-        </w:rPr>
-        <w:t>:__________</w:t>
-      </w:r>
-      <w:r>
-        <w:rPr>
-          <w:sz w:val="36"/>
-          <w:szCs w:val="36"/>
-        </w:rPr>
-        <w:t>_</w:t>
-      </w:r>
-    </w:p>
-    <w:p>
-      <w:pPr>
-        <w:rPr>
-          <w:sz w:val="36"/>
-          <w:szCs w:val="36"/>
-        </w:rPr>
-      </w:pPr>
-    </w:p>
-    <w:p>
-      <w:pPr>
-        <w:rPr>
-          <w:sz w:val="36"/>
-          <w:szCs w:val="36"/>
-        </w:rPr>
-      </w:pPr>
-      <w:r>
-        <w:rPr>
-          <w:sz w:val="36"/>
-          <w:szCs w:val="36"/>
-        </w:rPr>
-        <w:t>Water Bath:_________</w:t>
+      <w:proofErr w:type="gramStart"/>
+      <w:r>
+        <w:rPr>
+          <w:sz w:val="36"/>
+          <w:szCs w:val="36"/>
+        </w:rPr>
+        <w:t>#</w:t>
+      </w:r>
+      <w:r>
+        <w:rPr>
+          <w:sz w:val="36"/>
+          <w:szCs w:val="36"/>
+        </w:rPr>
+        <w:t>:_</w:t>
+      </w:r>
+      <w:proofErr w:type="gramEnd"/>
+      <w:r>
+        <w:rPr>
+          <w:sz w:val="36"/>
+          <w:szCs w:val="36"/>
+        </w:rPr>
+        <w:t>_______</w:t>
       </w:r>
       <w:r>
         <w:rPr>
@@ -290,7 +321,37 @@
           <w:szCs w:val="36"/>
         </w:rPr>
         <w:tab/>
-        <w:t xml:space="preserve">      Thermometer:_________________</w:t>
+        <w:t xml:space="preserve">      Thermometer</w:t>
+      </w:r>
+      <w:r>
+        <w:rPr>
+          <w:sz w:val="36"/>
+          <w:szCs w:val="36"/>
+        </w:rPr>
+        <w:t xml:space="preserve"> </w:t>
+      </w:r>
+      <w:proofErr w:type="gramStart"/>
+      <w:r>
+        <w:rPr>
+          <w:sz w:val="36"/>
+          <w:szCs w:val="36"/>
+        </w:rPr>
+        <w:t>#</w:t>
+      </w:r>
+      <w:r>
+        <w:rPr>
+          <w:sz w:val="36"/>
+          <w:szCs w:val="36"/>
+        </w:rPr>
+        <w:t>:_</w:t>
+      </w:r>
+      <w:proofErr w:type="gramEnd"/>
+      <w:r>
+        <w:rPr>
+          <w:sz w:val="36"/>
+          <w:szCs w:val="36"/>
+        </w:rPr>
+        <w:t>_______________</w:t>
       </w:r>
     </w:p>
     <w:p/>
@@ -309,7 +370,7 @@
       </w:tblGrid>
       <w:tr>
         <w:trPr>
-          <w:trHeight w:val="764"/>
+          <w:trHeight w:val="467"/>
           <w:jc w:val="center"/>
         </w:trPr>
         <w:tc>
@@ -788,7 +849,7 @@
       </w:tr>
       <w:tr>
         <w:trPr>
-          <w:trHeight w:val="792"/>
+          <w:trHeight w:val="665"/>
           <w:jc w:val="center"/>
         </w:trPr>
         <w:tc>
@@ -825,6 +886,165 @@
                 <w:szCs w:val="32"/>
               </w:rPr>
               <w:t>8</w:t>
+            </w:r>
+          </w:p>
+        </w:tc>
+        <w:tc>
+          <w:tcPr>
+            <w:tcW w:w="3510" w:type="dxa"/>
+          </w:tcPr>
+          <w:p>
+            <w:pPr>
+              <w:jc w:val="center"/>
+            </w:pPr>
+          </w:p>
+        </w:tc>
+      </w:tr>
+      <w:tr>
+        <w:trPr>
+          <w:trHeight w:val="710"/>
+          <w:jc w:val="center"/>
+        </w:trPr>
+        <w:tc>
+          <w:tcPr>
+            <w:tcW w:w="3430" w:type="dxa"/>
+            <w:vAlign w:val="center"/>
+          </w:tcPr>
+          <w:p>
+            <w:pPr>
+              <w:jc w:val="center"/>
+              <w:rPr>
+                <w:sz w:val="32"/>
+                <w:szCs w:val="32"/>
+              </w:rPr>
+            </w:pPr>
+          </w:p>
+        </w:tc>
+        <w:tc>
+          <w:tcPr>
+            <w:tcW w:w="2055" w:type="dxa"/>
+            <w:vAlign w:val="center"/>
+          </w:tcPr>
+          <w:p>
+            <w:pPr>
+              <w:jc w:val="center"/>
+              <w:rPr>
+                <w:sz w:val="32"/>
+                <w:szCs w:val="32"/>
+              </w:rPr>
+            </w:pPr>
+            <w:r>
+              <w:rPr>
+                <w:sz w:val="32"/>
+                <w:szCs w:val="32"/>
+              </w:rPr>
+              <w:t>9</w:t>
+            </w:r>
+          </w:p>
+        </w:tc>
+        <w:tc>
+          <w:tcPr>
+            <w:tcW w:w="3510" w:type="dxa"/>
+          </w:tcPr>
+          <w:p>
+            <w:pPr>
+              <w:jc w:val="center"/>
+            </w:pPr>
+          </w:p>
+        </w:tc>
+      </w:tr>
+      <w:tr>
+        <w:trPr>
+          <w:trHeight w:val="692"/>
+          <w:jc w:val="center"/>
+        </w:trPr>
+        <w:tc>
+          <w:tcPr>
+            <w:tcW w:w="3430" w:type="dxa"/>
+            <w:vAlign w:val="center"/>
+          </w:tcPr>
+          <w:p>
+            <w:pPr>
+              <w:jc w:val="center"/>
+              <w:rPr>
+                <w:sz w:val="32"/>
+                <w:szCs w:val="32"/>
+              </w:rPr>
+            </w:pPr>
+          </w:p>
+        </w:tc>
+        <w:tc>
+          <w:tcPr>
+            <w:tcW w:w="2055" w:type="dxa"/>
+            <w:vAlign w:val="center"/>
+          </w:tcPr>
+          <w:p>
+            <w:pPr>
+              <w:jc w:val="center"/>
+              <w:rPr>
+                <w:sz w:val="32"/>
+                <w:szCs w:val="32"/>
+              </w:rPr>
+            </w:pPr>
+            <w:r>
+              <w:rPr>
+                <w:sz w:val="32"/>
+                <w:szCs w:val="32"/>
+              </w:rPr>
+              <w:t>10</w:t>
+            </w:r>
+          </w:p>
+        </w:tc>
+        <w:tc>
+          <w:tcPr>
+            <w:tcW w:w="3510" w:type="dxa"/>
+          </w:tcPr>
+          <w:p>
+            <w:pPr>
+              <w:jc w:val="center"/>
+            </w:pPr>
+          </w:p>
+        </w:tc>
+      </w:tr>
+      <w:tr>
+        <w:trPr>
+          <w:trHeight w:val="737"/>
+          <w:jc w:val="center"/>
+        </w:trPr>
+        <w:tc>
+          <w:tcPr>
+            <w:tcW w:w="3430" w:type="dxa"/>
+            <w:vAlign w:val="center"/>
+          </w:tcPr>
+          <w:p>
+            <w:pPr>
+              <w:jc w:val="center"/>
+              <w:rPr>
+                <w:sz w:val="32"/>
+                <w:szCs w:val="32"/>
+              </w:rPr>
+            </w:pPr>
+          </w:p>
+        </w:tc>
+        <w:tc>
+          <w:tcPr>
+            <w:tcW w:w="2055" w:type="dxa"/>
+            <w:vAlign w:val="center"/>
+          </w:tcPr>
+          <w:p>
+            <w:pPr>
+              <w:jc w:val="center"/>
+              <w:rPr>
+                <w:sz w:val="32"/>
+                <w:szCs w:val="32"/>
+              </w:rPr>
+            </w:pPr>
+            <w:r>
+              <w:rPr>
+                <w:sz w:val="32"/>
+                <w:szCs w:val="32"/>
+              </w:rPr>
+              <w:t>11</w:t>
             </w:r>
           </w:p>
         </w:tc>
@@ -877,60 +1097,7 @@
                 <w:sz w:val="32"/>
                 <w:szCs w:val="32"/>
               </w:rPr>
-              <w:t>9</w:t>
-            </w:r>
-          </w:p>
-        </w:tc>
-        <w:tc>
-          <w:tcPr>
-            <w:tcW w:w="3510" w:type="dxa"/>
-          </w:tcPr>
-          <w:p>
-            <w:pPr>
-              <w:jc w:val="center"/>
-            </w:pPr>
-          </w:p>
-        </w:tc>
-      </w:tr>
-      <w:tr>
-        <w:trPr>
-          <w:trHeight w:val="792"/>
-          <w:jc w:val="center"/>
-        </w:trPr>
-        <w:tc>
-          <w:tcPr>
-            <w:tcW w:w="3430" w:type="dxa"/>
-            <w:vAlign w:val="center"/>
-          </w:tcPr>
-          <w:p>
-            <w:pPr>
-              <w:jc w:val="center"/>
-              <w:rPr>
-                <w:sz w:val="32"/>
-                <w:szCs w:val="32"/>
-              </w:rPr>
-            </w:pPr>
-          </w:p>
-        </w:tc>
-        <w:tc>
-          <w:tcPr>
-            <w:tcW w:w="2055" w:type="dxa"/>
-            <w:vAlign w:val="center"/>
-          </w:tcPr>
-          <w:p>
-            <w:pPr>
-              <w:jc w:val="center"/>
-              <w:rPr>
-                <w:sz w:val="32"/>
-                <w:szCs w:val="32"/>
-              </w:rPr>
-            </w:pPr>
-            <w:r>
-              <w:rPr>
-                <w:sz w:val="32"/>
-                <w:szCs w:val="32"/>
-              </w:rPr>
-              <w:t>10</w:t>
+              <w:t>12</w:t>
             </w:r>
           </w:p>
         </w:tc>

</xml_diff>